<commit_message>
Added problem and answer format
I got a format for my problem and answer that i want to use.
</commit_message>
<xml_diff>
--- a/Lockett_Anthony_Problem Solving.docx
+++ b/Lockett_Anthony_Problem Solving.docx
@@ -5,15 +5,35 @@
     <w:p>
       <w:pPr>
         <w:jc w:val="center"/>
-      </w:pPr>
-      <w:r>
         <w:rPr>
           <w:b/>
           <w:i/>
           <w:sz w:val="40"/>
           <w:szCs w:val="40"/>
         </w:rPr>
+      </w:pPr>
+      <w:r>
+        <w:rPr>
+          <w:b/>
+          <w:i/>
+          <w:sz w:val="40"/>
+          <w:szCs w:val="40"/>
+        </w:rPr>
         <w:t>Scalable Data Infrastructures</w:t>
+      </w:r>
+    </w:p>
+    <w:p>
+      <w:pPr>
+        <w:jc w:val="center"/>
+      </w:pPr>
+      <w:r>
+        <w:rPr>
+          <w:b/>
+          <w:i/>
+          <w:sz w:val="40"/>
+          <w:szCs w:val="40"/>
+        </w:rPr>
+        <w:t>Problem Solving</w:t>
       </w:r>
     </w:p>
     <w:p>
@@ -22,9 +42,250 @@
       </w:pPr>
     </w:p>
     <w:p>
+      <w:pPr>
+        <w:rPr>
+          <w:b/>
+        </w:rPr>
+      </w:pPr>
+    </w:p>
+    <w:p>
+      <w:pPr>
+        <w:rPr>
+          <w:b/>
+        </w:rPr>
+      </w:pPr>
       <w:bookmarkStart w:id="0" w:name="_GoBack"/>
       <w:bookmarkEnd w:id="0"/>
+      <w:r>
+        <w:rPr>
+          <w:b/>
+        </w:rPr>
+        <w:t>Problem 1</w:t>
+      </w:r>
     </w:p>
+    <w:p>
+      <w:pPr>
+        <w:rPr>
+          <w:rFonts w:eastAsia="Times New Roman" w:cs="Times New Roman"/>
+          <w:color w:val="808080" w:themeColor="background1" w:themeShade="80"/>
+        </w:rPr>
+      </w:pPr>
+      <w:r>
+        <w:rPr>
+          <w:rFonts w:eastAsia="Times New Roman" w:cs="Times New Roman"/>
+          <w:color w:val="808080" w:themeColor="background1" w:themeShade="80"/>
+        </w:rPr>
+        <w:t>A Cat, a Parrot, and a Bag of Seed:</w:t>
+      </w:r>
+    </w:p>
+    <w:p>
+      <w:pPr>
+        <w:rPr>
+          <w:rFonts w:eastAsia="Times New Roman" w:cs="Times New Roman"/>
+        </w:rPr>
+      </w:pPr>
+      <w:r>
+        <w:rPr>
+          <w:rFonts w:eastAsia="Times New Roman" w:cs="Times New Roman"/>
+        </w:rPr>
+        <w:t xml:space="preserve">A </w:t>
+      </w:r>
+      <w:r>
+        <w:rPr>
+          <w:rFonts w:eastAsia="Times New Roman" w:cs="Times New Roman"/>
+        </w:rPr>
+        <w:t>man finds himself on a riverbank with a cat, a parrot</w:t>
+      </w:r>
+      <w:r>
+        <w:rPr>
+          <w:rFonts w:eastAsia="Times New Roman" w:cs="Times New Roman"/>
+        </w:rPr>
+        <w:t xml:space="preserve"> </w:t>
+      </w:r>
+      <w:r>
+        <w:rPr>
+          <w:rFonts w:eastAsia="Times New Roman" w:cs="Times New Roman"/>
+        </w:rPr>
+        <w:t>and a bag of seed.  </w:t>
+      </w:r>
+      <w:r>
+        <w:rPr>
+          <w:rFonts w:eastAsia="Times New Roman" w:cs="Times New Roman"/>
+        </w:rPr>
+        <w:t xml:space="preserve">He </w:t>
+      </w:r>
+      <w:r>
+        <w:rPr>
+          <w:rFonts w:eastAsia="Times New Roman" w:cs="Times New Roman"/>
+        </w:rPr>
+        <w:t>needs to transport all three to</w:t>
+      </w:r>
+      <w:r>
+        <w:rPr>
+          <w:rFonts w:eastAsia="Times New Roman" w:cs="Times New Roman"/>
+        </w:rPr>
+        <w:t xml:space="preserve"> the other side of the river</w:t>
+      </w:r>
+      <w:r>
+        <w:rPr>
+          <w:rFonts w:eastAsia="Times New Roman" w:cs="Times New Roman"/>
+        </w:rPr>
+        <w:t xml:space="preserve"> in his boat.  However, the boat has</w:t>
+      </w:r>
+      <w:r>
+        <w:rPr>
+          <w:rFonts w:eastAsia="Times New Roman" w:cs="Times New Roman"/>
+        </w:rPr>
+        <w:t xml:space="preserve"> r</w:t>
+      </w:r>
+      <w:r>
+        <w:rPr>
+          <w:rFonts w:eastAsia="Times New Roman" w:cs="Times New Roman"/>
+        </w:rPr>
+        <w:t>oom</w:t>
+      </w:r>
+      <w:r>
+        <w:rPr>
+          <w:rFonts w:eastAsia="Times New Roman" w:cs="Times New Roman"/>
+        </w:rPr>
+        <w:t xml:space="preserve"> </w:t>
+      </w:r>
+      <w:r>
+        <w:rPr>
+          <w:rFonts w:eastAsia="Times New Roman" w:cs="Times New Roman"/>
+        </w:rPr>
+        <w:t>f</w:t>
+      </w:r>
+      <w:r>
+        <w:rPr>
+          <w:rFonts w:eastAsia="Times New Roman" w:cs="Times New Roman"/>
+        </w:rPr>
+        <w:t xml:space="preserve">or only the man himself </w:t>
+      </w:r>
+      <w:r>
+        <w:rPr>
+          <w:rFonts w:eastAsia="Times New Roman" w:cs="Times New Roman"/>
+        </w:rPr>
+        <w:t>and one other item  (either the cat, parrot or seed).  </w:t>
+      </w:r>
+      <w:r>
+        <w:rPr>
+          <w:rFonts w:eastAsia="Times New Roman" w:cs="Times New Roman"/>
+        </w:rPr>
+        <w:t>In his absence, the cat could eat the</w:t>
+      </w:r>
+      <w:r>
+        <w:rPr>
+          <w:rFonts w:eastAsia="Times New Roman" w:cs="Times New Roman"/>
+        </w:rPr>
+        <w:t xml:space="preserve"> </w:t>
+      </w:r>
+      <w:r>
+        <w:rPr>
+          <w:rFonts w:eastAsia="Times New Roman" w:cs="Times New Roman"/>
+        </w:rPr>
+        <w:t>parrot</w:t>
+      </w:r>
+      <w:r>
+        <w:rPr>
+          <w:rFonts w:eastAsia="Times New Roman" w:cs="Times New Roman"/>
+        </w:rPr>
+        <w:t>,</w:t>
+      </w:r>
+      <w:r>
+        <w:rPr>
+          <w:rFonts w:eastAsia="Times New Roman" w:cs="Times New Roman"/>
+        </w:rPr>
+        <w:t> </w:t>
+      </w:r>
+      <w:r>
+        <w:rPr>
+          <w:rFonts w:eastAsia="Times New Roman" w:cs="Times New Roman"/>
+        </w:rPr>
+        <w:t>and the</w:t>
+      </w:r>
+      <w:r>
+        <w:rPr>
+          <w:rFonts w:eastAsia="Times New Roman" w:cs="Times New Roman"/>
+        </w:rPr>
+        <w:t xml:space="preserve"> </w:t>
+      </w:r>
+      <w:r>
+        <w:rPr>
+          <w:rFonts w:eastAsia="Times New Roman" w:cs="Times New Roman"/>
+        </w:rPr>
+        <w:t>parrot</w:t>
+      </w:r>
+      <w:r>
+        <w:rPr>
+          <w:rFonts w:eastAsia="Times New Roman" w:cs="Times New Roman"/>
+        </w:rPr>
+        <w:t xml:space="preserve"> </w:t>
+      </w:r>
+      <w:proofErr w:type="gramStart"/>
+      <w:r>
+        <w:rPr>
+          <w:rFonts w:eastAsia="Times New Roman" w:cs="Times New Roman"/>
+        </w:rPr>
+        <w:t>would  eat</w:t>
+      </w:r>
+      <w:proofErr w:type="gramEnd"/>
+      <w:r>
+        <w:rPr>
+          <w:rFonts w:eastAsia="Times New Roman" w:cs="Times New Roman"/>
+        </w:rPr>
+        <w:t xml:space="preserve">  the </w:t>
+      </w:r>
+      <w:r>
+        <w:rPr>
+          <w:rFonts w:eastAsia="Times New Roman" w:cs="Times New Roman"/>
+        </w:rPr>
+        <w:t>bag  of  seed</w:t>
+      </w:r>
+      <w:r>
+        <w:rPr>
+          <w:rFonts w:eastAsia="Times New Roman" w:cs="Times New Roman"/>
+        </w:rPr>
+        <w:t>. Show how he can get all the passengers</w:t>
+      </w:r>
+      <w:r>
+        <w:rPr>
+          <w:rFonts w:eastAsia="Times New Roman" w:cs="Times New Roman"/>
+        </w:rPr>
+        <w:t> to </w:t>
+      </w:r>
+      <w:r>
+        <w:rPr>
+          <w:rFonts w:eastAsia="Times New Roman" w:cs="Times New Roman"/>
+        </w:rPr>
+        <w:t xml:space="preserve">the other side, without </w:t>
+      </w:r>
+      <w:r>
+        <w:rPr>
+          <w:rFonts w:eastAsia="Times New Roman" w:cs="Times New Roman"/>
+        </w:rPr>
+        <w:t>leaving the wrong ones alone</w:t>
+      </w:r>
+      <w:r>
+        <w:rPr>
+          <w:rFonts w:eastAsia="Times New Roman" w:cs="Times New Roman"/>
+        </w:rPr>
+        <w:t xml:space="preserve"> </w:t>
+      </w:r>
+      <w:r>
+        <w:rPr>
+          <w:rFonts w:eastAsia="Times New Roman" w:cs="Times New Roman"/>
+        </w:rPr>
+        <w:t>together.</w:t>
+      </w:r>
+    </w:p>
+    <w:p/>
+    <w:p>
+      <w:pPr>
+        <w:jc w:val="center"/>
+      </w:pPr>
+    </w:p>
+    <w:p/>
     <w:sectPr>
       <w:pgSz w:w="12240" w:h="15840"/>
       <w:pgMar w:top="1440" w:right="1800" w:bottom="1440" w:left="1800" w:header="720" w:footer="720" w:gutter="0"/>

</xml_diff>